<commit_message>
added one more room(sir seans secret door). created all rooms and added them.
</commit_message>
<xml_diff>
--- a/Documents/Design Document.docx
+++ b/Documents/Design Document.docx
@@ -731,16 +731,7 @@
           <w:szCs w:val="24"/>
           <w:u w:val="single"/>
         </w:rPr>
-        <w:t>Dining</w:t>
-      </w:r>
-      <w:r>
-        <w:rPr>
-          <w:rFonts w:cs="Times New Roman" w:ascii="Times New Roman" w:hAnsi="Times New Roman"/>
-          <w:sz w:val="24"/>
-          <w:szCs w:val="24"/>
-          <w:u w:val="single"/>
-        </w:rPr>
-        <w:t xml:space="preserve"> Chamber:</w:t>
+        <w:t>Dining Chamber:</w:t>
       </w:r>
     </w:p>
     <w:p>
@@ -1354,23 +1345,7 @@
           <w:sz w:val="24"/>
           <w:szCs w:val="24"/>
         </w:rPr>
-        <w:t>This is a trap ro</w:t>
-      </w:r>
-      <w:r>
-        <w:rPr>
-          <w:rFonts w:cs="Times New Roman" w:ascii="Times New Roman" w:hAnsi="Times New Roman"/>
-          <w:sz w:val="24"/>
-          <w:szCs w:val="24"/>
-        </w:rPr>
-        <w:t>o</w:t>
-      </w:r>
-      <w:r>
-        <w:rPr>
-          <w:rFonts w:cs="Times New Roman" w:ascii="Times New Roman" w:hAnsi="Times New Roman"/>
-          <w:sz w:val="24"/>
-          <w:szCs w:val="24"/>
-        </w:rPr>
-        <w:t>m. If the player enters, a deranged beast the size of a small dog will awaken and attack him. Doing 10 hp of damage per turn.</w:t>
+        <w:t>This is a trap room. If the player enters, a deranged beast the size of a small dog will awaken and attack him. Doing 10 hp of damage per turn.</w:t>
       </w:r>
     </w:p>
     <w:p>
@@ -2653,10 +2628,93 @@
           <w:ilvl w:val="0"/>
           <w:numId w:val="6"/>
         </w:numPr>
-        <w:rPr>
-          <w:rFonts w:ascii="Times New Roman" w:hAnsi="Times New Roman" w:cs="Times New Roman"/>
-          <w:sz w:val="24"/>
-          <w:szCs w:val="24"/>
+        <w:rPr/>
+      </w:pPr>
+      <w:r>
+        <w:rPr>
+          <w:rFonts w:cs="Times New Roman" w:ascii="Times New Roman" w:hAnsi="Times New Roman"/>
+          <w:sz w:val="24"/>
+          <w:szCs w:val="24"/>
+          <w:u w:val="single"/>
+        </w:rPr>
+        <w:t xml:space="preserve">Sir Sean Fortevir’s Secret </w:t>
+      </w:r>
+      <w:r>
+        <w:rPr>
+          <w:rFonts w:cs="Times New Roman" w:ascii="Times New Roman" w:hAnsi="Times New Roman"/>
+          <w:sz w:val="24"/>
+          <w:szCs w:val="24"/>
+          <w:u w:val="single"/>
+        </w:rPr>
+        <w:t>Door</w:t>
+      </w:r>
+      <w:r>
+        <w:rPr>
+          <w:rFonts w:cs="Times New Roman" w:ascii="Times New Roman" w:hAnsi="Times New Roman"/>
+          <w:sz w:val="24"/>
+          <w:szCs w:val="24"/>
+          <w:u w:val="single"/>
+        </w:rPr>
+        <w:t>:</w:t>
+      </w:r>
+    </w:p>
+    <w:p>
+      <w:pPr>
+        <w:pStyle w:val="Normal"/>
+        <w:numPr>
+          <w:ilvl w:val="1"/>
+          <w:numId w:val="6"/>
+        </w:numPr>
+        <w:rPr>
+          <w:rFonts w:ascii="Times New Roman" w:hAnsi="Times New Roman" w:cs="Times New Roman"/>
+          <w:sz w:val="24"/>
+          <w:szCs w:val="24"/>
+          <w:u w:val="single"/>
+        </w:rPr>
+      </w:pPr>
+      <w:r>
+        <w:rPr>
+          <w:rFonts w:cs="Times New Roman" w:ascii="Times New Roman" w:hAnsi="Times New Roman"/>
+          <w:sz w:val="24"/>
+          <w:szCs w:val="24"/>
+        </w:rPr>
+        <w:t>“</w:t>
+      </w:r>
+      <w:r>
+        <w:rPr>
+          <w:rFonts w:cs="Times New Roman" w:ascii="Times New Roman" w:hAnsi="Times New Roman"/>
+          <w:sz w:val="24"/>
+          <w:szCs w:val="24"/>
+        </w:rPr>
+        <w:t>There’s something odd about this door…”</w:t>
+      </w:r>
+    </w:p>
+    <w:p>
+      <w:pPr>
+        <w:pStyle w:val="Normal"/>
+        <w:numPr>
+          <w:ilvl w:val="2"/>
+          <w:numId w:val="6"/>
+        </w:numPr>
+        <w:rPr/>
+      </w:pPr>
+      <w:r>
+        <w:rPr>
+          <w:rFonts w:cs="Times New Roman" w:ascii="Times New Roman" w:hAnsi="Times New Roman"/>
+          <w:sz w:val="24"/>
+          <w:szCs w:val="24"/>
+        </w:rPr>
+        <w:t>When you approach the door, a button will appear next to it. The only way to open this door will be to place the cinderblock on top of the button.</w:t>
+      </w:r>
+    </w:p>
+    <w:p>
+      <w:pPr>
+        <w:pStyle w:val="Normal"/>
+        <w:numPr>
+          <w:ilvl w:val="0"/>
+          <w:numId w:val="6"/>
+        </w:numPr>
+        <w:rPr>
           <w:u w:val="single"/>
         </w:rPr>
       </w:pPr>
@@ -2678,17 +2736,15 @@
           <w:numId w:val="6"/>
         </w:numPr>
         <w:rPr>
-          <w:rFonts w:ascii="Times New Roman" w:hAnsi="Times New Roman" w:cs="Times New Roman"/>
-          <w:sz w:val="24"/>
-          <w:szCs w:val="24"/>
-          <w:u w:val="single"/>
-        </w:rPr>
-      </w:pPr>
-      <w:r>
-        <w:rPr>
-          <w:rFonts w:cs="Times New Roman" w:ascii="Times New Roman" w:hAnsi="Times New Roman"/>
-          <w:sz w:val="24"/>
-          <w:szCs w:val="24"/>
+          <w:u w:val="none"/>
+        </w:rPr>
+      </w:pPr>
+      <w:r>
+        <w:rPr>
+          <w:rFonts w:cs="Times New Roman" w:ascii="Times New Roman" w:hAnsi="Times New Roman"/>
+          <w:sz w:val="24"/>
+          <w:szCs w:val="24"/>
+          <w:u w:val="none"/>
         </w:rPr>
         <w:t>“</w:t>
       </w:r>
@@ -2697,8 +2753,9 @@
           <w:rFonts w:cs="Times New Roman" w:ascii="Times New Roman" w:hAnsi="Times New Roman"/>
           <w:sz w:val="24"/>
           <w:szCs w:val="24"/>
-        </w:rPr>
-        <w:t>There’s something odd about this door…”</w:t>
+          <w:u w:val="none"/>
+        </w:rPr>
+        <w:t>This room is empty but there is something in the corner...”</w:t>
       </w:r>
     </w:p>
     <w:p>
@@ -2709,38 +2766,15 @@
           <w:numId w:val="6"/>
         </w:numPr>
         <w:rPr>
-          <w:rFonts w:ascii="Times New Roman" w:hAnsi="Times New Roman" w:cs="Times New Roman"/>
-          <w:sz w:val="24"/>
-          <w:szCs w:val="24"/>
-        </w:rPr>
-      </w:pPr>
-      <w:r>
-        <w:rPr>
-          <w:rFonts w:cs="Times New Roman" w:ascii="Times New Roman" w:hAnsi="Times New Roman"/>
-          <w:sz w:val="24"/>
-          <w:szCs w:val="24"/>
-        </w:rPr>
-        <w:t>When you approach the door, a button will appear next to it. The only way to open this door will be to place the cinderblock on top of the button.</w:t>
-      </w:r>
-    </w:p>
-    <w:p>
-      <w:pPr>
-        <w:pStyle w:val="Normal"/>
-        <w:numPr>
-          <w:ilvl w:val="2"/>
-          <w:numId w:val="6"/>
-        </w:numPr>
-        <w:rPr>
-          <w:rFonts w:ascii="Times New Roman" w:hAnsi="Times New Roman" w:cs="Times New Roman"/>
-          <w:sz w:val="24"/>
-          <w:szCs w:val="24"/>
-        </w:rPr>
-      </w:pPr>
-      <w:r>
-        <w:rPr>
-          <w:rFonts w:cs="Times New Roman" w:ascii="Times New Roman" w:hAnsi="Times New Roman"/>
-          <w:sz w:val="24"/>
-          <w:szCs w:val="24"/>
+          <w:u w:val="none"/>
+        </w:rPr>
+      </w:pPr>
+      <w:r>
+        <w:rPr>
+          <w:rFonts w:cs="Times New Roman" w:ascii="Times New Roman" w:hAnsi="Times New Roman"/>
+          <w:sz w:val="24"/>
+          <w:szCs w:val="24"/>
+          <w:u w:val="none"/>
         </w:rPr>
         <w:t>After opening the door, the only thing in here is is a big puzzle piece. This is the final piece for the northern door.</w:t>
       </w:r>
@@ -5642,6 +5676,393 @@
       <w:rFonts w:cs="OpenSymbol"/>
     </w:rPr>
   </w:style>
+  <w:style w:type="character" w:styleId="ListLabel109">
+    <w:name w:val="ListLabel 109"/>
+    <w:qFormat/>
+    <w:rPr>
+      <w:rFonts w:ascii="Times New Roman" w:hAnsi="Times New Roman" w:cs="OpenSymbol"/>
+      <w:sz w:val="24"/>
+    </w:rPr>
+  </w:style>
+  <w:style w:type="character" w:styleId="ListLabel110">
+    <w:name w:val="ListLabel 110"/>
+    <w:qFormat/>
+    <w:rPr>
+      <w:rFonts w:cs="OpenSymbol"/>
+    </w:rPr>
+  </w:style>
+  <w:style w:type="character" w:styleId="ListLabel111">
+    <w:name w:val="ListLabel 111"/>
+    <w:qFormat/>
+    <w:rPr>
+      <w:rFonts w:cs="OpenSymbol"/>
+    </w:rPr>
+  </w:style>
+  <w:style w:type="character" w:styleId="ListLabel112">
+    <w:name w:val="ListLabel 112"/>
+    <w:qFormat/>
+    <w:rPr>
+      <w:rFonts w:cs="OpenSymbol"/>
+    </w:rPr>
+  </w:style>
+  <w:style w:type="character" w:styleId="ListLabel113">
+    <w:name w:val="ListLabel 113"/>
+    <w:qFormat/>
+    <w:rPr>
+      <w:rFonts w:cs="OpenSymbol"/>
+    </w:rPr>
+  </w:style>
+  <w:style w:type="character" w:styleId="ListLabel114">
+    <w:name w:val="ListLabel 114"/>
+    <w:qFormat/>
+    <w:rPr>
+      <w:rFonts w:cs="OpenSymbol"/>
+    </w:rPr>
+  </w:style>
+  <w:style w:type="character" w:styleId="ListLabel115">
+    <w:name w:val="ListLabel 115"/>
+    <w:qFormat/>
+    <w:rPr>
+      <w:rFonts w:cs="OpenSymbol"/>
+    </w:rPr>
+  </w:style>
+  <w:style w:type="character" w:styleId="ListLabel116">
+    <w:name w:val="ListLabel 116"/>
+    <w:qFormat/>
+    <w:rPr>
+      <w:rFonts w:cs="OpenSymbol"/>
+    </w:rPr>
+  </w:style>
+  <w:style w:type="character" w:styleId="ListLabel117">
+    <w:name w:val="ListLabel 117"/>
+    <w:qFormat/>
+    <w:rPr>
+      <w:rFonts w:cs="OpenSymbol"/>
+    </w:rPr>
+  </w:style>
+  <w:style w:type="character" w:styleId="ListLabel118">
+    <w:name w:val="ListLabel 118"/>
+    <w:qFormat/>
+    <w:rPr>
+      <w:rFonts w:ascii="Times New Roman" w:hAnsi="Times New Roman" w:cs="OpenSymbol"/>
+      <w:sz w:val="24"/>
+    </w:rPr>
+  </w:style>
+  <w:style w:type="character" w:styleId="ListLabel119">
+    <w:name w:val="ListLabel 119"/>
+    <w:qFormat/>
+    <w:rPr>
+      <w:rFonts w:cs="OpenSymbol"/>
+    </w:rPr>
+  </w:style>
+  <w:style w:type="character" w:styleId="ListLabel120">
+    <w:name w:val="ListLabel 120"/>
+    <w:qFormat/>
+    <w:rPr>
+      <w:rFonts w:cs="OpenSymbol"/>
+    </w:rPr>
+  </w:style>
+  <w:style w:type="character" w:styleId="ListLabel121">
+    <w:name w:val="ListLabel 121"/>
+    <w:qFormat/>
+    <w:rPr>
+      <w:rFonts w:cs="OpenSymbol"/>
+    </w:rPr>
+  </w:style>
+  <w:style w:type="character" w:styleId="ListLabel122">
+    <w:name w:val="ListLabel 122"/>
+    <w:qFormat/>
+    <w:rPr>
+      <w:rFonts w:cs="OpenSymbol"/>
+    </w:rPr>
+  </w:style>
+  <w:style w:type="character" w:styleId="ListLabel123">
+    <w:name w:val="ListLabel 123"/>
+    <w:qFormat/>
+    <w:rPr>
+      <w:rFonts w:cs="OpenSymbol"/>
+    </w:rPr>
+  </w:style>
+  <w:style w:type="character" w:styleId="ListLabel124">
+    <w:name w:val="ListLabel 124"/>
+    <w:qFormat/>
+    <w:rPr>
+      <w:rFonts w:cs="OpenSymbol"/>
+    </w:rPr>
+  </w:style>
+  <w:style w:type="character" w:styleId="ListLabel125">
+    <w:name w:val="ListLabel 125"/>
+    <w:qFormat/>
+    <w:rPr>
+      <w:rFonts w:cs="OpenSymbol"/>
+    </w:rPr>
+  </w:style>
+  <w:style w:type="character" w:styleId="ListLabel126">
+    <w:name w:val="ListLabel 126"/>
+    <w:qFormat/>
+    <w:rPr>
+      <w:rFonts w:cs="OpenSymbol"/>
+    </w:rPr>
+  </w:style>
+  <w:style w:type="character" w:styleId="ListLabel127">
+    <w:name w:val="ListLabel 127"/>
+    <w:qFormat/>
+    <w:rPr>
+      <w:rFonts w:ascii="Times New Roman" w:hAnsi="Times New Roman" w:cs="OpenSymbol"/>
+      <w:sz w:val="24"/>
+    </w:rPr>
+  </w:style>
+  <w:style w:type="character" w:styleId="ListLabel128">
+    <w:name w:val="ListLabel 128"/>
+    <w:qFormat/>
+    <w:rPr>
+      <w:rFonts w:cs="OpenSymbol"/>
+    </w:rPr>
+  </w:style>
+  <w:style w:type="character" w:styleId="ListLabel129">
+    <w:name w:val="ListLabel 129"/>
+    <w:qFormat/>
+    <w:rPr>
+      <w:rFonts w:cs="OpenSymbol"/>
+    </w:rPr>
+  </w:style>
+  <w:style w:type="character" w:styleId="ListLabel130">
+    <w:name w:val="ListLabel 130"/>
+    <w:qFormat/>
+    <w:rPr>
+      <w:rFonts w:cs="OpenSymbol"/>
+    </w:rPr>
+  </w:style>
+  <w:style w:type="character" w:styleId="ListLabel131">
+    <w:name w:val="ListLabel 131"/>
+    <w:qFormat/>
+    <w:rPr>
+      <w:rFonts w:cs="OpenSymbol"/>
+    </w:rPr>
+  </w:style>
+  <w:style w:type="character" w:styleId="ListLabel132">
+    <w:name w:val="ListLabel 132"/>
+    <w:qFormat/>
+    <w:rPr>
+      <w:rFonts w:cs="OpenSymbol"/>
+    </w:rPr>
+  </w:style>
+  <w:style w:type="character" w:styleId="ListLabel133">
+    <w:name w:val="ListLabel 133"/>
+    <w:qFormat/>
+    <w:rPr>
+      <w:rFonts w:cs="OpenSymbol"/>
+    </w:rPr>
+  </w:style>
+  <w:style w:type="character" w:styleId="ListLabel134">
+    <w:name w:val="ListLabel 134"/>
+    <w:qFormat/>
+    <w:rPr>
+      <w:rFonts w:cs="OpenSymbol"/>
+    </w:rPr>
+  </w:style>
+  <w:style w:type="character" w:styleId="ListLabel135">
+    <w:name w:val="ListLabel 135"/>
+    <w:qFormat/>
+    <w:rPr>
+      <w:rFonts w:cs="OpenSymbol"/>
+    </w:rPr>
+  </w:style>
+  <w:style w:type="character" w:styleId="ListLabel136">
+    <w:name w:val="ListLabel 136"/>
+    <w:qFormat/>
+    <w:rPr>
+      <w:rFonts w:ascii="Times New Roman" w:hAnsi="Times New Roman" w:cs="OpenSymbol"/>
+      <w:sz w:val="24"/>
+    </w:rPr>
+  </w:style>
+  <w:style w:type="character" w:styleId="ListLabel137">
+    <w:name w:val="ListLabel 137"/>
+    <w:qFormat/>
+    <w:rPr>
+      <w:rFonts w:ascii="Times New Roman" w:hAnsi="Times New Roman" w:cs="OpenSymbol"/>
+      <w:sz w:val="24"/>
+    </w:rPr>
+  </w:style>
+  <w:style w:type="character" w:styleId="ListLabel138">
+    <w:name w:val="ListLabel 138"/>
+    <w:qFormat/>
+    <w:rPr>
+      <w:rFonts w:cs="OpenSymbol"/>
+    </w:rPr>
+  </w:style>
+  <w:style w:type="character" w:styleId="ListLabel139">
+    <w:name w:val="ListLabel 139"/>
+    <w:qFormat/>
+    <w:rPr>
+      <w:rFonts w:cs="OpenSymbol"/>
+    </w:rPr>
+  </w:style>
+  <w:style w:type="character" w:styleId="ListLabel140">
+    <w:name w:val="ListLabel 140"/>
+    <w:qFormat/>
+    <w:rPr>
+      <w:rFonts w:cs="OpenSymbol"/>
+    </w:rPr>
+  </w:style>
+  <w:style w:type="character" w:styleId="ListLabel141">
+    <w:name w:val="ListLabel 141"/>
+    <w:qFormat/>
+    <w:rPr>
+      <w:rFonts w:cs="OpenSymbol"/>
+    </w:rPr>
+  </w:style>
+  <w:style w:type="character" w:styleId="ListLabel142">
+    <w:name w:val="ListLabel 142"/>
+    <w:qFormat/>
+    <w:rPr>
+      <w:rFonts w:cs="OpenSymbol"/>
+    </w:rPr>
+  </w:style>
+  <w:style w:type="character" w:styleId="ListLabel143">
+    <w:name w:val="ListLabel 143"/>
+    <w:qFormat/>
+    <w:rPr>
+      <w:rFonts w:cs="OpenSymbol"/>
+    </w:rPr>
+  </w:style>
+  <w:style w:type="character" w:styleId="ListLabel144">
+    <w:name w:val="ListLabel 144"/>
+    <w:qFormat/>
+    <w:rPr>
+      <w:rFonts w:cs="OpenSymbol"/>
+    </w:rPr>
+  </w:style>
+  <w:style w:type="character" w:styleId="ListLabel145">
+    <w:name w:val="ListLabel 145"/>
+    <w:qFormat/>
+    <w:rPr>
+      <w:rFonts w:ascii="Times New Roman" w:hAnsi="Times New Roman" w:cs="OpenSymbol"/>
+      <w:sz w:val="24"/>
+    </w:rPr>
+  </w:style>
+  <w:style w:type="character" w:styleId="ListLabel146">
+    <w:name w:val="ListLabel 146"/>
+    <w:qFormat/>
+    <w:rPr>
+      <w:rFonts w:cs="OpenSymbol"/>
+    </w:rPr>
+  </w:style>
+  <w:style w:type="character" w:styleId="ListLabel147">
+    <w:name w:val="ListLabel 147"/>
+    <w:qFormat/>
+    <w:rPr>
+      <w:rFonts w:cs="OpenSymbol"/>
+    </w:rPr>
+  </w:style>
+  <w:style w:type="character" w:styleId="ListLabel148">
+    <w:name w:val="ListLabel 148"/>
+    <w:qFormat/>
+    <w:rPr>
+      <w:rFonts w:cs="OpenSymbol"/>
+    </w:rPr>
+  </w:style>
+  <w:style w:type="character" w:styleId="ListLabel149">
+    <w:name w:val="ListLabel 149"/>
+    <w:qFormat/>
+    <w:rPr>
+      <w:rFonts w:cs="OpenSymbol"/>
+    </w:rPr>
+  </w:style>
+  <w:style w:type="character" w:styleId="ListLabel150">
+    <w:name w:val="ListLabel 150"/>
+    <w:qFormat/>
+    <w:rPr>
+      <w:rFonts w:cs="OpenSymbol"/>
+    </w:rPr>
+  </w:style>
+  <w:style w:type="character" w:styleId="ListLabel151">
+    <w:name w:val="ListLabel 151"/>
+    <w:qFormat/>
+    <w:rPr>
+      <w:rFonts w:cs="OpenSymbol"/>
+    </w:rPr>
+  </w:style>
+  <w:style w:type="character" w:styleId="ListLabel152">
+    <w:name w:val="ListLabel 152"/>
+    <w:qFormat/>
+    <w:rPr>
+      <w:rFonts w:cs="OpenSymbol"/>
+    </w:rPr>
+  </w:style>
+  <w:style w:type="character" w:styleId="ListLabel153">
+    <w:name w:val="ListLabel 153"/>
+    <w:qFormat/>
+    <w:rPr>
+      <w:rFonts w:cs="OpenSymbol"/>
+    </w:rPr>
+  </w:style>
+  <w:style w:type="character" w:styleId="ListLabel154">
+    <w:name w:val="ListLabel 154"/>
+    <w:qFormat/>
+    <w:rPr>
+      <w:rFonts w:ascii="Times New Roman" w:hAnsi="Times New Roman" w:cs="OpenSymbol"/>
+      <w:sz w:val="24"/>
+    </w:rPr>
+  </w:style>
+  <w:style w:type="character" w:styleId="ListLabel155">
+    <w:name w:val="ListLabel 155"/>
+    <w:qFormat/>
+    <w:rPr>
+      <w:rFonts w:ascii="Times New Roman" w:hAnsi="Times New Roman" w:cs="Wingdings"/>
+      <w:sz w:val="24"/>
+    </w:rPr>
+  </w:style>
+  <w:style w:type="character" w:styleId="ListLabel156">
+    <w:name w:val="ListLabel 156"/>
+    <w:qFormat/>
+    <w:rPr>
+      <w:rFonts w:ascii="Times New Roman" w:hAnsi="Times New Roman" w:cs="OpenSymbol"/>
+      <w:sz w:val="24"/>
+    </w:rPr>
+  </w:style>
+  <w:style w:type="character" w:styleId="ListLabel157">
+    <w:name w:val="ListLabel 157"/>
+    <w:qFormat/>
+    <w:rPr>
+      <w:rFonts w:cs="OpenSymbol"/>
+    </w:rPr>
+  </w:style>
+  <w:style w:type="character" w:styleId="ListLabel158">
+    <w:name w:val="ListLabel 158"/>
+    <w:qFormat/>
+    <w:rPr>
+      <w:rFonts w:cs="OpenSymbol"/>
+    </w:rPr>
+  </w:style>
+  <w:style w:type="character" w:styleId="ListLabel159">
+    <w:name w:val="ListLabel 159"/>
+    <w:qFormat/>
+    <w:rPr>
+      <w:rFonts w:cs="OpenSymbol"/>
+    </w:rPr>
+  </w:style>
+  <w:style w:type="character" w:styleId="ListLabel160">
+    <w:name w:val="ListLabel 160"/>
+    <w:qFormat/>
+    <w:rPr>
+      <w:rFonts w:cs="OpenSymbol"/>
+    </w:rPr>
+  </w:style>
+  <w:style w:type="character" w:styleId="ListLabel161">
+    <w:name w:val="ListLabel 161"/>
+    <w:qFormat/>
+    <w:rPr>
+      <w:rFonts w:cs="OpenSymbol"/>
+    </w:rPr>
+  </w:style>
+  <w:style w:type="character" w:styleId="ListLabel162">
+    <w:name w:val="ListLabel 162"/>
+    <w:qFormat/>
+    <w:rPr>
+      <w:rFonts w:cs="OpenSymbol"/>
+    </w:rPr>
+  </w:style>
   <w:style w:type="paragraph" w:styleId="Heading" w:customStyle="1">
     <w:name w:val="Heading"/>
     <w:basedOn w:val="Normal"/>

</xml_diff>

<commit_message>
added the getItem method to the player class.
</commit_message>
<xml_diff>
--- a/Documents/Design Document.docx
+++ b/Documents/Design Document.docx
@@ -974,19 +974,15 @@
           <w:ilvl w:val="2"/>
           <w:numId w:val="6"/>
         </w:numPr>
-        <w:rPr>
-          <w:rFonts w:ascii="Times New Roman" w:hAnsi="Times New Roman" w:cs="Times New Roman"/>
-          <w:sz w:val="24"/>
-          <w:szCs w:val="24"/>
-        </w:rPr>
-      </w:pPr>
-      <w:r>
-        <w:rPr>
-          <w:rFonts w:cs="Times New Roman" w:ascii="Times New Roman" w:hAnsi="Times New Roman"/>
-          <w:sz w:val="24"/>
-          <w:szCs w:val="24"/>
-        </w:rPr>
-        <w:t>Here is one of the easter eggs. If the player takes the painting off the wall, they will get</w:t>
+        <w:rPr/>
+      </w:pPr>
+      <w:r>
+        <w:rPr>
+          <w:rFonts w:cs="Times New Roman" w:ascii="Times New Roman" w:hAnsi="Times New Roman"/>
+          <w:sz w:val="24"/>
+          <w:szCs w:val="24"/>
+        </w:rPr>
+        <w:t xml:space="preserve">Here is one of the easter eggs. If the player takes the painting off the wall, they will get </w:t>
       </w:r>
     </w:p>
     <w:p>
@@ -2637,25 +2633,7 @@
           <w:szCs w:val="24"/>
           <w:u w:val="single"/>
         </w:rPr>
-        <w:t xml:space="preserve">Sir Sean Fortevir’s Secret </w:t>
-      </w:r>
-      <w:r>
-        <w:rPr>
-          <w:rFonts w:cs="Times New Roman" w:ascii="Times New Roman" w:hAnsi="Times New Roman"/>
-          <w:sz w:val="24"/>
-          <w:szCs w:val="24"/>
-          <w:u w:val="single"/>
-        </w:rPr>
-        <w:t>Door</w:t>
-      </w:r>
-      <w:r>
-        <w:rPr>
-          <w:rFonts w:cs="Times New Roman" w:ascii="Times New Roman" w:hAnsi="Times New Roman"/>
-          <w:sz w:val="24"/>
-          <w:szCs w:val="24"/>
-          <w:u w:val="single"/>
-        </w:rPr>
-        <w:t>:</w:t>
+        <w:t>Sir Sean Fortevir’s Secret Door:</w:t>
       </w:r>
     </w:p>
     <w:p>
@@ -6063,6 +6041,393 @@
       <w:rFonts w:cs="OpenSymbol"/>
     </w:rPr>
   </w:style>
+  <w:style w:type="character" w:styleId="ListLabel163">
+    <w:name w:val="ListLabel 163"/>
+    <w:qFormat/>
+    <w:rPr>
+      <w:rFonts w:ascii="Times New Roman" w:hAnsi="Times New Roman" w:cs="OpenSymbol"/>
+      <w:sz w:val="24"/>
+    </w:rPr>
+  </w:style>
+  <w:style w:type="character" w:styleId="ListLabel164">
+    <w:name w:val="ListLabel 164"/>
+    <w:qFormat/>
+    <w:rPr>
+      <w:rFonts w:cs="OpenSymbol"/>
+    </w:rPr>
+  </w:style>
+  <w:style w:type="character" w:styleId="ListLabel165">
+    <w:name w:val="ListLabel 165"/>
+    <w:qFormat/>
+    <w:rPr>
+      <w:rFonts w:cs="OpenSymbol"/>
+    </w:rPr>
+  </w:style>
+  <w:style w:type="character" w:styleId="ListLabel166">
+    <w:name w:val="ListLabel 166"/>
+    <w:qFormat/>
+    <w:rPr>
+      <w:rFonts w:cs="OpenSymbol"/>
+    </w:rPr>
+  </w:style>
+  <w:style w:type="character" w:styleId="ListLabel167">
+    <w:name w:val="ListLabel 167"/>
+    <w:qFormat/>
+    <w:rPr>
+      <w:rFonts w:cs="OpenSymbol"/>
+    </w:rPr>
+  </w:style>
+  <w:style w:type="character" w:styleId="ListLabel168">
+    <w:name w:val="ListLabel 168"/>
+    <w:qFormat/>
+    <w:rPr>
+      <w:rFonts w:cs="OpenSymbol"/>
+    </w:rPr>
+  </w:style>
+  <w:style w:type="character" w:styleId="ListLabel169">
+    <w:name w:val="ListLabel 169"/>
+    <w:qFormat/>
+    <w:rPr>
+      <w:rFonts w:cs="OpenSymbol"/>
+    </w:rPr>
+  </w:style>
+  <w:style w:type="character" w:styleId="ListLabel170">
+    <w:name w:val="ListLabel 170"/>
+    <w:qFormat/>
+    <w:rPr>
+      <w:rFonts w:cs="OpenSymbol"/>
+    </w:rPr>
+  </w:style>
+  <w:style w:type="character" w:styleId="ListLabel171">
+    <w:name w:val="ListLabel 171"/>
+    <w:qFormat/>
+    <w:rPr>
+      <w:rFonts w:cs="OpenSymbol"/>
+    </w:rPr>
+  </w:style>
+  <w:style w:type="character" w:styleId="ListLabel172">
+    <w:name w:val="ListLabel 172"/>
+    <w:qFormat/>
+    <w:rPr>
+      <w:rFonts w:ascii="Times New Roman" w:hAnsi="Times New Roman" w:cs="OpenSymbol"/>
+      <w:sz w:val="24"/>
+    </w:rPr>
+  </w:style>
+  <w:style w:type="character" w:styleId="ListLabel173">
+    <w:name w:val="ListLabel 173"/>
+    <w:qFormat/>
+    <w:rPr>
+      <w:rFonts w:cs="OpenSymbol"/>
+    </w:rPr>
+  </w:style>
+  <w:style w:type="character" w:styleId="ListLabel174">
+    <w:name w:val="ListLabel 174"/>
+    <w:qFormat/>
+    <w:rPr>
+      <w:rFonts w:cs="OpenSymbol"/>
+    </w:rPr>
+  </w:style>
+  <w:style w:type="character" w:styleId="ListLabel175">
+    <w:name w:val="ListLabel 175"/>
+    <w:qFormat/>
+    <w:rPr>
+      <w:rFonts w:cs="OpenSymbol"/>
+    </w:rPr>
+  </w:style>
+  <w:style w:type="character" w:styleId="ListLabel176">
+    <w:name w:val="ListLabel 176"/>
+    <w:qFormat/>
+    <w:rPr>
+      <w:rFonts w:cs="OpenSymbol"/>
+    </w:rPr>
+  </w:style>
+  <w:style w:type="character" w:styleId="ListLabel177">
+    <w:name w:val="ListLabel 177"/>
+    <w:qFormat/>
+    <w:rPr>
+      <w:rFonts w:cs="OpenSymbol"/>
+    </w:rPr>
+  </w:style>
+  <w:style w:type="character" w:styleId="ListLabel178">
+    <w:name w:val="ListLabel 178"/>
+    <w:qFormat/>
+    <w:rPr>
+      <w:rFonts w:cs="OpenSymbol"/>
+    </w:rPr>
+  </w:style>
+  <w:style w:type="character" w:styleId="ListLabel179">
+    <w:name w:val="ListLabel 179"/>
+    <w:qFormat/>
+    <w:rPr>
+      <w:rFonts w:cs="OpenSymbol"/>
+    </w:rPr>
+  </w:style>
+  <w:style w:type="character" w:styleId="ListLabel180">
+    <w:name w:val="ListLabel 180"/>
+    <w:qFormat/>
+    <w:rPr>
+      <w:rFonts w:cs="OpenSymbol"/>
+    </w:rPr>
+  </w:style>
+  <w:style w:type="character" w:styleId="ListLabel181">
+    <w:name w:val="ListLabel 181"/>
+    <w:qFormat/>
+    <w:rPr>
+      <w:rFonts w:ascii="Times New Roman" w:hAnsi="Times New Roman" w:cs="OpenSymbol"/>
+      <w:sz w:val="24"/>
+    </w:rPr>
+  </w:style>
+  <w:style w:type="character" w:styleId="ListLabel182">
+    <w:name w:val="ListLabel 182"/>
+    <w:qFormat/>
+    <w:rPr>
+      <w:rFonts w:cs="OpenSymbol"/>
+    </w:rPr>
+  </w:style>
+  <w:style w:type="character" w:styleId="ListLabel183">
+    <w:name w:val="ListLabel 183"/>
+    <w:qFormat/>
+    <w:rPr>
+      <w:rFonts w:cs="OpenSymbol"/>
+    </w:rPr>
+  </w:style>
+  <w:style w:type="character" w:styleId="ListLabel184">
+    <w:name w:val="ListLabel 184"/>
+    <w:qFormat/>
+    <w:rPr>
+      <w:rFonts w:cs="OpenSymbol"/>
+    </w:rPr>
+  </w:style>
+  <w:style w:type="character" w:styleId="ListLabel185">
+    <w:name w:val="ListLabel 185"/>
+    <w:qFormat/>
+    <w:rPr>
+      <w:rFonts w:cs="OpenSymbol"/>
+    </w:rPr>
+  </w:style>
+  <w:style w:type="character" w:styleId="ListLabel186">
+    <w:name w:val="ListLabel 186"/>
+    <w:qFormat/>
+    <w:rPr>
+      <w:rFonts w:cs="OpenSymbol"/>
+    </w:rPr>
+  </w:style>
+  <w:style w:type="character" w:styleId="ListLabel187">
+    <w:name w:val="ListLabel 187"/>
+    <w:qFormat/>
+    <w:rPr>
+      <w:rFonts w:cs="OpenSymbol"/>
+    </w:rPr>
+  </w:style>
+  <w:style w:type="character" w:styleId="ListLabel188">
+    <w:name w:val="ListLabel 188"/>
+    <w:qFormat/>
+    <w:rPr>
+      <w:rFonts w:cs="OpenSymbol"/>
+    </w:rPr>
+  </w:style>
+  <w:style w:type="character" w:styleId="ListLabel189">
+    <w:name w:val="ListLabel 189"/>
+    <w:qFormat/>
+    <w:rPr>
+      <w:rFonts w:cs="OpenSymbol"/>
+    </w:rPr>
+  </w:style>
+  <w:style w:type="character" w:styleId="ListLabel190">
+    <w:name w:val="ListLabel 190"/>
+    <w:qFormat/>
+    <w:rPr>
+      <w:rFonts w:ascii="Times New Roman" w:hAnsi="Times New Roman" w:cs="OpenSymbol"/>
+      <w:sz w:val="24"/>
+    </w:rPr>
+  </w:style>
+  <w:style w:type="character" w:styleId="ListLabel191">
+    <w:name w:val="ListLabel 191"/>
+    <w:qFormat/>
+    <w:rPr>
+      <w:rFonts w:ascii="Times New Roman" w:hAnsi="Times New Roman" w:cs="OpenSymbol"/>
+      <w:sz w:val="24"/>
+    </w:rPr>
+  </w:style>
+  <w:style w:type="character" w:styleId="ListLabel192">
+    <w:name w:val="ListLabel 192"/>
+    <w:qFormat/>
+    <w:rPr>
+      <w:rFonts w:cs="OpenSymbol"/>
+    </w:rPr>
+  </w:style>
+  <w:style w:type="character" w:styleId="ListLabel193">
+    <w:name w:val="ListLabel 193"/>
+    <w:qFormat/>
+    <w:rPr>
+      <w:rFonts w:cs="OpenSymbol"/>
+    </w:rPr>
+  </w:style>
+  <w:style w:type="character" w:styleId="ListLabel194">
+    <w:name w:val="ListLabel 194"/>
+    <w:qFormat/>
+    <w:rPr>
+      <w:rFonts w:cs="OpenSymbol"/>
+    </w:rPr>
+  </w:style>
+  <w:style w:type="character" w:styleId="ListLabel195">
+    <w:name w:val="ListLabel 195"/>
+    <w:qFormat/>
+    <w:rPr>
+      <w:rFonts w:cs="OpenSymbol"/>
+    </w:rPr>
+  </w:style>
+  <w:style w:type="character" w:styleId="ListLabel196">
+    <w:name w:val="ListLabel 196"/>
+    <w:qFormat/>
+    <w:rPr>
+      <w:rFonts w:cs="OpenSymbol"/>
+    </w:rPr>
+  </w:style>
+  <w:style w:type="character" w:styleId="ListLabel197">
+    <w:name w:val="ListLabel 197"/>
+    <w:qFormat/>
+    <w:rPr>
+      <w:rFonts w:cs="OpenSymbol"/>
+    </w:rPr>
+  </w:style>
+  <w:style w:type="character" w:styleId="ListLabel198">
+    <w:name w:val="ListLabel 198"/>
+    <w:qFormat/>
+    <w:rPr>
+      <w:rFonts w:cs="OpenSymbol"/>
+    </w:rPr>
+  </w:style>
+  <w:style w:type="character" w:styleId="ListLabel199">
+    <w:name w:val="ListLabel 199"/>
+    <w:qFormat/>
+    <w:rPr>
+      <w:rFonts w:ascii="Times New Roman" w:hAnsi="Times New Roman" w:cs="OpenSymbol"/>
+      <w:sz w:val="24"/>
+    </w:rPr>
+  </w:style>
+  <w:style w:type="character" w:styleId="ListLabel200">
+    <w:name w:val="ListLabel 200"/>
+    <w:qFormat/>
+    <w:rPr>
+      <w:rFonts w:cs="OpenSymbol"/>
+    </w:rPr>
+  </w:style>
+  <w:style w:type="character" w:styleId="ListLabel201">
+    <w:name w:val="ListLabel 201"/>
+    <w:qFormat/>
+    <w:rPr>
+      <w:rFonts w:cs="OpenSymbol"/>
+    </w:rPr>
+  </w:style>
+  <w:style w:type="character" w:styleId="ListLabel202">
+    <w:name w:val="ListLabel 202"/>
+    <w:qFormat/>
+    <w:rPr>
+      <w:rFonts w:cs="OpenSymbol"/>
+    </w:rPr>
+  </w:style>
+  <w:style w:type="character" w:styleId="ListLabel203">
+    <w:name w:val="ListLabel 203"/>
+    <w:qFormat/>
+    <w:rPr>
+      <w:rFonts w:cs="OpenSymbol"/>
+    </w:rPr>
+  </w:style>
+  <w:style w:type="character" w:styleId="ListLabel204">
+    <w:name w:val="ListLabel 204"/>
+    <w:qFormat/>
+    <w:rPr>
+      <w:rFonts w:cs="OpenSymbol"/>
+    </w:rPr>
+  </w:style>
+  <w:style w:type="character" w:styleId="ListLabel205">
+    <w:name w:val="ListLabel 205"/>
+    <w:qFormat/>
+    <w:rPr>
+      <w:rFonts w:cs="OpenSymbol"/>
+    </w:rPr>
+  </w:style>
+  <w:style w:type="character" w:styleId="ListLabel206">
+    <w:name w:val="ListLabel 206"/>
+    <w:qFormat/>
+    <w:rPr>
+      <w:rFonts w:cs="OpenSymbol"/>
+    </w:rPr>
+  </w:style>
+  <w:style w:type="character" w:styleId="ListLabel207">
+    <w:name w:val="ListLabel 207"/>
+    <w:qFormat/>
+    <w:rPr>
+      <w:rFonts w:cs="OpenSymbol"/>
+    </w:rPr>
+  </w:style>
+  <w:style w:type="character" w:styleId="ListLabel208">
+    <w:name w:val="ListLabel 208"/>
+    <w:qFormat/>
+    <w:rPr>
+      <w:rFonts w:ascii="Times New Roman" w:hAnsi="Times New Roman" w:cs="OpenSymbol"/>
+      <w:sz w:val="24"/>
+    </w:rPr>
+  </w:style>
+  <w:style w:type="character" w:styleId="ListLabel209">
+    <w:name w:val="ListLabel 209"/>
+    <w:qFormat/>
+    <w:rPr>
+      <w:rFonts w:ascii="Times New Roman" w:hAnsi="Times New Roman" w:cs="Wingdings"/>
+      <w:sz w:val="24"/>
+    </w:rPr>
+  </w:style>
+  <w:style w:type="character" w:styleId="ListLabel210">
+    <w:name w:val="ListLabel 210"/>
+    <w:qFormat/>
+    <w:rPr>
+      <w:rFonts w:ascii="Times New Roman" w:hAnsi="Times New Roman" w:cs="OpenSymbol"/>
+      <w:sz w:val="24"/>
+    </w:rPr>
+  </w:style>
+  <w:style w:type="character" w:styleId="ListLabel211">
+    <w:name w:val="ListLabel 211"/>
+    <w:qFormat/>
+    <w:rPr>
+      <w:rFonts w:cs="OpenSymbol"/>
+    </w:rPr>
+  </w:style>
+  <w:style w:type="character" w:styleId="ListLabel212">
+    <w:name w:val="ListLabel 212"/>
+    <w:qFormat/>
+    <w:rPr>
+      <w:rFonts w:cs="OpenSymbol"/>
+    </w:rPr>
+  </w:style>
+  <w:style w:type="character" w:styleId="ListLabel213">
+    <w:name w:val="ListLabel 213"/>
+    <w:qFormat/>
+    <w:rPr>
+      <w:rFonts w:cs="OpenSymbol"/>
+    </w:rPr>
+  </w:style>
+  <w:style w:type="character" w:styleId="ListLabel214">
+    <w:name w:val="ListLabel 214"/>
+    <w:qFormat/>
+    <w:rPr>
+      <w:rFonts w:cs="OpenSymbol"/>
+    </w:rPr>
+  </w:style>
+  <w:style w:type="character" w:styleId="ListLabel215">
+    <w:name w:val="ListLabel 215"/>
+    <w:qFormat/>
+    <w:rPr>
+      <w:rFonts w:cs="OpenSymbol"/>
+    </w:rPr>
+  </w:style>
+  <w:style w:type="character" w:styleId="ListLabel216">
+    <w:name w:val="ListLabel 216"/>
+    <w:qFormat/>
+    <w:rPr>
+      <w:rFonts w:cs="OpenSymbol"/>
+    </w:rPr>
+  </w:style>
   <w:style w:type="paragraph" w:styleId="Heading" w:customStyle="1">
     <w:name w:val="Heading"/>
     <w:basedOn w:val="Normal"/>

</xml_diff>

<commit_message>
working on the place command
</commit_message>
<xml_diff>
--- a/Documents/Design Document.docx
+++ b/Documents/Design Document.docx
@@ -2743,41 +2743,16 @@
           <w:ilvl w:val="2"/>
           <w:numId w:val="6"/>
         </w:numPr>
-        <w:rPr>
+        <w:rPr/>
+      </w:pPr>
+      <w:r>
+        <w:rPr>
+          <w:rFonts w:cs="Times New Roman" w:ascii="Times New Roman" w:hAnsi="Times New Roman"/>
+          <w:sz w:val="24"/>
+          <w:szCs w:val="24"/>
           <w:u w:val="none"/>
         </w:rPr>
-      </w:pPr>
-      <w:r>
-        <w:rPr>
-          <w:rFonts w:cs="Times New Roman" w:ascii="Times New Roman" w:hAnsi="Times New Roman"/>
-          <w:sz w:val="24"/>
-          <w:szCs w:val="24"/>
-          <w:u w:val="none"/>
-        </w:rPr>
         <w:t>After opening the door, the only thing in here is is a big puzzle piece. This is the final piece for the northern door.</w:t>
-      </w:r>
-    </w:p>
-    <w:p>
-      <w:pPr>
-        <w:pStyle w:val="Normal"/>
-        <w:numPr>
-          <w:ilvl w:val="0"/>
-          <w:numId w:val="6"/>
-        </w:numPr>
-        <w:rPr>
-          <w:rFonts w:ascii="Times New Roman" w:hAnsi="Times New Roman" w:cs="Times New Roman"/>
-          <w:sz w:val="24"/>
-          <w:szCs w:val="24"/>
-          <w:u w:val="single"/>
-        </w:rPr>
-      </w:pPr>
-      <w:r>
-        <w:rPr>
-          <w:rFonts w:cs="Times New Roman" w:ascii="Times New Roman" w:hAnsi="Times New Roman"/>
-          <w:sz w:val="24"/>
-          <w:szCs w:val="24"/>
-          <w:u w:val="single"/>
-        </w:rPr>
       </w:r>
     </w:p>
     <w:p>
@@ -6428,6 +6403,393 @@
       <w:rFonts w:cs="OpenSymbol"/>
     </w:rPr>
   </w:style>
+  <w:style w:type="character" w:styleId="ListLabel217">
+    <w:name w:val="ListLabel 217"/>
+    <w:qFormat/>
+    <w:rPr>
+      <w:rFonts w:ascii="Times New Roman" w:hAnsi="Times New Roman" w:cs="OpenSymbol"/>
+      <w:sz w:val="24"/>
+    </w:rPr>
+  </w:style>
+  <w:style w:type="character" w:styleId="ListLabel218">
+    <w:name w:val="ListLabel 218"/>
+    <w:qFormat/>
+    <w:rPr>
+      <w:rFonts w:cs="OpenSymbol"/>
+    </w:rPr>
+  </w:style>
+  <w:style w:type="character" w:styleId="ListLabel219">
+    <w:name w:val="ListLabel 219"/>
+    <w:qFormat/>
+    <w:rPr>
+      <w:rFonts w:cs="OpenSymbol"/>
+    </w:rPr>
+  </w:style>
+  <w:style w:type="character" w:styleId="ListLabel220">
+    <w:name w:val="ListLabel 220"/>
+    <w:qFormat/>
+    <w:rPr>
+      <w:rFonts w:cs="OpenSymbol"/>
+    </w:rPr>
+  </w:style>
+  <w:style w:type="character" w:styleId="ListLabel221">
+    <w:name w:val="ListLabel 221"/>
+    <w:qFormat/>
+    <w:rPr>
+      <w:rFonts w:cs="OpenSymbol"/>
+    </w:rPr>
+  </w:style>
+  <w:style w:type="character" w:styleId="ListLabel222">
+    <w:name w:val="ListLabel 222"/>
+    <w:qFormat/>
+    <w:rPr>
+      <w:rFonts w:cs="OpenSymbol"/>
+    </w:rPr>
+  </w:style>
+  <w:style w:type="character" w:styleId="ListLabel223">
+    <w:name w:val="ListLabel 223"/>
+    <w:qFormat/>
+    <w:rPr>
+      <w:rFonts w:cs="OpenSymbol"/>
+    </w:rPr>
+  </w:style>
+  <w:style w:type="character" w:styleId="ListLabel224">
+    <w:name w:val="ListLabel 224"/>
+    <w:qFormat/>
+    <w:rPr>
+      <w:rFonts w:cs="OpenSymbol"/>
+    </w:rPr>
+  </w:style>
+  <w:style w:type="character" w:styleId="ListLabel225">
+    <w:name w:val="ListLabel 225"/>
+    <w:qFormat/>
+    <w:rPr>
+      <w:rFonts w:cs="OpenSymbol"/>
+    </w:rPr>
+  </w:style>
+  <w:style w:type="character" w:styleId="ListLabel226">
+    <w:name w:val="ListLabel 226"/>
+    <w:qFormat/>
+    <w:rPr>
+      <w:rFonts w:ascii="Times New Roman" w:hAnsi="Times New Roman" w:cs="OpenSymbol"/>
+      <w:sz w:val="24"/>
+    </w:rPr>
+  </w:style>
+  <w:style w:type="character" w:styleId="ListLabel227">
+    <w:name w:val="ListLabel 227"/>
+    <w:qFormat/>
+    <w:rPr>
+      <w:rFonts w:cs="OpenSymbol"/>
+    </w:rPr>
+  </w:style>
+  <w:style w:type="character" w:styleId="ListLabel228">
+    <w:name w:val="ListLabel 228"/>
+    <w:qFormat/>
+    <w:rPr>
+      <w:rFonts w:cs="OpenSymbol"/>
+    </w:rPr>
+  </w:style>
+  <w:style w:type="character" w:styleId="ListLabel229">
+    <w:name w:val="ListLabel 229"/>
+    <w:qFormat/>
+    <w:rPr>
+      <w:rFonts w:cs="OpenSymbol"/>
+    </w:rPr>
+  </w:style>
+  <w:style w:type="character" w:styleId="ListLabel230">
+    <w:name w:val="ListLabel 230"/>
+    <w:qFormat/>
+    <w:rPr>
+      <w:rFonts w:cs="OpenSymbol"/>
+    </w:rPr>
+  </w:style>
+  <w:style w:type="character" w:styleId="ListLabel231">
+    <w:name w:val="ListLabel 231"/>
+    <w:qFormat/>
+    <w:rPr>
+      <w:rFonts w:cs="OpenSymbol"/>
+    </w:rPr>
+  </w:style>
+  <w:style w:type="character" w:styleId="ListLabel232">
+    <w:name w:val="ListLabel 232"/>
+    <w:qFormat/>
+    <w:rPr>
+      <w:rFonts w:cs="OpenSymbol"/>
+    </w:rPr>
+  </w:style>
+  <w:style w:type="character" w:styleId="ListLabel233">
+    <w:name w:val="ListLabel 233"/>
+    <w:qFormat/>
+    <w:rPr>
+      <w:rFonts w:cs="OpenSymbol"/>
+    </w:rPr>
+  </w:style>
+  <w:style w:type="character" w:styleId="ListLabel234">
+    <w:name w:val="ListLabel 234"/>
+    <w:qFormat/>
+    <w:rPr>
+      <w:rFonts w:cs="OpenSymbol"/>
+    </w:rPr>
+  </w:style>
+  <w:style w:type="character" w:styleId="ListLabel235">
+    <w:name w:val="ListLabel 235"/>
+    <w:qFormat/>
+    <w:rPr>
+      <w:rFonts w:ascii="Times New Roman" w:hAnsi="Times New Roman" w:cs="OpenSymbol"/>
+      <w:sz w:val="24"/>
+    </w:rPr>
+  </w:style>
+  <w:style w:type="character" w:styleId="ListLabel236">
+    <w:name w:val="ListLabel 236"/>
+    <w:qFormat/>
+    <w:rPr>
+      <w:rFonts w:cs="OpenSymbol"/>
+    </w:rPr>
+  </w:style>
+  <w:style w:type="character" w:styleId="ListLabel237">
+    <w:name w:val="ListLabel 237"/>
+    <w:qFormat/>
+    <w:rPr>
+      <w:rFonts w:cs="OpenSymbol"/>
+    </w:rPr>
+  </w:style>
+  <w:style w:type="character" w:styleId="ListLabel238">
+    <w:name w:val="ListLabel 238"/>
+    <w:qFormat/>
+    <w:rPr>
+      <w:rFonts w:cs="OpenSymbol"/>
+    </w:rPr>
+  </w:style>
+  <w:style w:type="character" w:styleId="ListLabel239">
+    <w:name w:val="ListLabel 239"/>
+    <w:qFormat/>
+    <w:rPr>
+      <w:rFonts w:cs="OpenSymbol"/>
+    </w:rPr>
+  </w:style>
+  <w:style w:type="character" w:styleId="ListLabel240">
+    <w:name w:val="ListLabel 240"/>
+    <w:qFormat/>
+    <w:rPr>
+      <w:rFonts w:cs="OpenSymbol"/>
+    </w:rPr>
+  </w:style>
+  <w:style w:type="character" w:styleId="ListLabel241">
+    <w:name w:val="ListLabel 241"/>
+    <w:qFormat/>
+    <w:rPr>
+      <w:rFonts w:cs="OpenSymbol"/>
+    </w:rPr>
+  </w:style>
+  <w:style w:type="character" w:styleId="ListLabel242">
+    <w:name w:val="ListLabel 242"/>
+    <w:qFormat/>
+    <w:rPr>
+      <w:rFonts w:cs="OpenSymbol"/>
+    </w:rPr>
+  </w:style>
+  <w:style w:type="character" w:styleId="ListLabel243">
+    <w:name w:val="ListLabel 243"/>
+    <w:qFormat/>
+    <w:rPr>
+      <w:rFonts w:cs="OpenSymbol"/>
+    </w:rPr>
+  </w:style>
+  <w:style w:type="character" w:styleId="ListLabel244">
+    <w:name w:val="ListLabel 244"/>
+    <w:qFormat/>
+    <w:rPr>
+      <w:rFonts w:ascii="Times New Roman" w:hAnsi="Times New Roman" w:cs="OpenSymbol"/>
+      <w:sz w:val="24"/>
+    </w:rPr>
+  </w:style>
+  <w:style w:type="character" w:styleId="ListLabel245">
+    <w:name w:val="ListLabel 245"/>
+    <w:qFormat/>
+    <w:rPr>
+      <w:rFonts w:ascii="Times New Roman" w:hAnsi="Times New Roman" w:cs="OpenSymbol"/>
+      <w:sz w:val="24"/>
+    </w:rPr>
+  </w:style>
+  <w:style w:type="character" w:styleId="ListLabel246">
+    <w:name w:val="ListLabel 246"/>
+    <w:qFormat/>
+    <w:rPr>
+      <w:rFonts w:cs="OpenSymbol"/>
+    </w:rPr>
+  </w:style>
+  <w:style w:type="character" w:styleId="ListLabel247">
+    <w:name w:val="ListLabel 247"/>
+    <w:qFormat/>
+    <w:rPr>
+      <w:rFonts w:cs="OpenSymbol"/>
+    </w:rPr>
+  </w:style>
+  <w:style w:type="character" w:styleId="ListLabel248">
+    <w:name w:val="ListLabel 248"/>
+    <w:qFormat/>
+    <w:rPr>
+      <w:rFonts w:cs="OpenSymbol"/>
+    </w:rPr>
+  </w:style>
+  <w:style w:type="character" w:styleId="ListLabel249">
+    <w:name w:val="ListLabel 249"/>
+    <w:qFormat/>
+    <w:rPr>
+      <w:rFonts w:cs="OpenSymbol"/>
+    </w:rPr>
+  </w:style>
+  <w:style w:type="character" w:styleId="ListLabel250">
+    <w:name w:val="ListLabel 250"/>
+    <w:qFormat/>
+    <w:rPr>
+      <w:rFonts w:cs="OpenSymbol"/>
+    </w:rPr>
+  </w:style>
+  <w:style w:type="character" w:styleId="ListLabel251">
+    <w:name w:val="ListLabel 251"/>
+    <w:qFormat/>
+    <w:rPr>
+      <w:rFonts w:cs="OpenSymbol"/>
+    </w:rPr>
+  </w:style>
+  <w:style w:type="character" w:styleId="ListLabel252">
+    <w:name w:val="ListLabel 252"/>
+    <w:qFormat/>
+    <w:rPr>
+      <w:rFonts w:cs="OpenSymbol"/>
+    </w:rPr>
+  </w:style>
+  <w:style w:type="character" w:styleId="ListLabel253">
+    <w:name w:val="ListLabel 253"/>
+    <w:qFormat/>
+    <w:rPr>
+      <w:rFonts w:ascii="Times New Roman" w:hAnsi="Times New Roman" w:cs="OpenSymbol"/>
+      <w:sz w:val="24"/>
+    </w:rPr>
+  </w:style>
+  <w:style w:type="character" w:styleId="ListLabel254">
+    <w:name w:val="ListLabel 254"/>
+    <w:qFormat/>
+    <w:rPr>
+      <w:rFonts w:cs="OpenSymbol"/>
+    </w:rPr>
+  </w:style>
+  <w:style w:type="character" w:styleId="ListLabel255">
+    <w:name w:val="ListLabel 255"/>
+    <w:qFormat/>
+    <w:rPr>
+      <w:rFonts w:cs="OpenSymbol"/>
+    </w:rPr>
+  </w:style>
+  <w:style w:type="character" w:styleId="ListLabel256">
+    <w:name w:val="ListLabel 256"/>
+    <w:qFormat/>
+    <w:rPr>
+      <w:rFonts w:cs="OpenSymbol"/>
+    </w:rPr>
+  </w:style>
+  <w:style w:type="character" w:styleId="ListLabel257">
+    <w:name w:val="ListLabel 257"/>
+    <w:qFormat/>
+    <w:rPr>
+      <w:rFonts w:cs="OpenSymbol"/>
+    </w:rPr>
+  </w:style>
+  <w:style w:type="character" w:styleId="ListLabel258">
+    <w:name w:val="ListLabel 258"/>
+    <w:qFormat/>
+    <w:rPr>
+      <w:rFonts w:cs="OpenSymbol"/>
+    </w:rPr>
+  </w:style>
+  <w:style w:type="character" w:styleId="ListLabel259">
+    <w:name w:val="ListLabel 259"/>
+    <w:qFormat/>
+    <w:rPr>
+      <w:rFonts w:cs="OpenSymbol"/>
+    </w:rPr>
+  </w:style>
+  <w:style w:type="character" w:styleId="ListLabel260">
+    <w:name w:val="ListLabel 260"/>
+    <w:qFormat/>
+    <w:rPr>
+      <w:rFonts w:cs="OpenSymbol"/>
+    </w:rPr>
+  </w:style>
+  <w:style w:type="character" w:styleId="ListLabel261">
+    <w:name w:val="ListLabel 261"/>
+    <w:qFormat/>
+    <w:rPr>
+      <w:rFonts w:cs="OpenSymbol"/>
+    </w:rPr>
+  </w:style>
+  <w:style w:type="character" w:styleId="ListLabel262">
+    <w:name w:val="ListLabel 262"/>
+    <w:qFormat/>
+    <w:rPr>
+      <w:rFonts w:ascii="Times New Roman" w:hAnsi="Times New Roman" w:cs="OpenSymbol"/>
+      <w:sz w:val="24"/>
+    </w:rPr>
+  </w:style>
+  <w:style w:type="character" w:styleId="ListLabel263">
+    <w:name w:val="ListLabel 263"/>
+    <w:qFormat/>
+    <w:rPr>
+      <w:rFonts w:ascii="Times New Roman" w:hAnsi="Times New Roman" w:cs="Wingdings"/>
+      <w:sz w:val="24"/>
+    </w:rPr>
+  </w:style>
+  <w:style w:type="character" w:styleId="ListLabel264">
+    <w:name w:val="ListLabel 264"/>
+    <w:qFormat/>
+    <w:rPr>
+      <w:rFonts w:ascii="Times New Roman" w:hAnsi="Times New Roman" w:cs="OpenSymbol"/>
+      <w:sz w:val="24"/>
+    </w:rPr>
+  </w:style>
+  <w:style w:type="character" w:styleId="ListLabel265">
+    <w:name w:val="ListLabel 265"/>
+    <w:qFormat/>
+    <w:rPr>
+      <w:rFonts w:cs="OpenSymbol"/>
+    </w:rPr>
+  </w:style>
+  <w:style w:type="character" w:styleId="ListLabel266">
+    <w:name w:val="ListLabel 266"/>
+    <w:qFormat/>
+    <w:rPr>
+      <w:rFonts w:cs="OpenSymbol"/>
+    </w:rPr>
+  </w:style>
+  <w:style w:type="character" w:styleId="ListLabel267">
+    <w:name w:val="ListLabel 267"/>
+    <w:qFormat/>
+    <w:rPr>
+      <w:rFonts w:cs="OpenSymbol"/>
+    </w:rPr>
+  </w:style>
+  <w:style w:type="character" w:styleId="ListLabel268">
+    <w:name w:val="ListLabel 268"/>
+    <w:qFormat/>
+    <w:rPr>
+      <w:rFonts w:cs="OpenSymbol"/>
+    </w:rPr>
+  </w:style>
+  <w:style w:type="character" w:styleId="ListLabel269">
+    <w:name w:val="ListLabel 269"/>
+    <w:qFormat/>
+    <w:rPr>
+      <w:rFonts w:cs="OpenSymbol"/>
+    </w:rPr>
+  </w:style>
+  <w:style w:type="character" w:styleId="ListLabel270">
+    <w:name w:val="ListLabel 270"/>
+    <w:qFormat/>
+    <w:rPr>
+      <w:rFonts w:cs="OpenSymbol"/>
+    </w:rPr>
+  </w:style>
   <w:style w:type="paragraph" w:styleId="Heading" w:customStyle="1">
     <w:name w:val="Heading"/>
     <w:basedOn w:val="Normal"/>

</xml_diff>

<commit_message>
updated GWTs and design doc
</commit_message>
<xml_diff>
--- a/Documents/Design Document.docx
+++ b/Documents/Design Document.docx
@@ -375,7 +375,33 @@
           <w:sz w:val="24"/>
           <w:szCs w:val="24"/>
         </w:rPr>
-        <w:t>At the end of the game, however much health the player has, it will be added on to his/her score.</w:t>
+        <w:t xml:space="preserve">At the end of the game, however much health the player has, it will be added on to his/her score. </w:t>
+      </w:r>
+    </w:p>
+    <w:p>
+      <w:pPr>
+        <w:pStyle w:val="Normal"/>
+        <w:numPr>
+          <w:ilvl w:val="1"/>
+          <w:numId w:val="3"/>
+        </w:numPr>
+        <w:rPr/>
+      </w:pPr>
+      <w:r>
+        <w:rPr>
+          <w:rFonts w:cs="Times New Roman" w:ascii="Times New Roman" w:hAnsi="Times New Roman"/>
+          <w:sz w:val="24"/>
+          <w:szCs w:val="24"/>
+        </w:rPr>
+        <w:t>T</w:t>
+      </w:r>
+      <w:r>
+        <w:rPr>
+          <w:rFonts w:cs="Times New Roman" w:ascii="Times New Roman" w:hAnsi="Times New Roman"/>
+          <w:sz w:val="24"/>
+          <w:szCs w:val="24"/>
+        </w:rPr>
+        <w:t>otal of 225 possible points</w:t>
       </w:r>
     </w:p>
     <w:p>

</xml_diff>